<commit_message>
updated sprints and res matrix
</commit_message>
<xml_diff>
--- a/Team3-Sprint-Tasks.docx
+++ b/Team3-Sprint-Tasks.docx
@@ -383,6 +383,7 @@
               <w:rPr>
                 <w:rtl w:val="0"/>
               </w:rPr>
+              <w:t xml:space="preserve">https://wireframe.cc/mjvmhU</w:t>
             </w:r>
           </w:p>
         </w:tc>
@@ -872,7 +873,7 @@
               <w:rPr>
                 <w:rtl w:val="0"/>
               </w:rPr>
-              <w:t xml:space="preserve">Add interface for managing members to previous</w:t>
+              <w:t xml:space="preserve">Add interface for adding member to meeting</w:t>
             </w:r>
           </w:p>
         </w:tc>
@@ -1253,6 +1254,18 @@
         </w:tc>
       </w:tr>
     </w:tbl>
+    <w:p>
+      <w:pPr>
+        <w:rPr>
+          <w:u w:val="single"/>
+        </w:rPr>
+      </w:pPr>
+      <w:r>
+        <w:rPr>
+          <w:rtl w:val="0"/>
+        </w:rPr>
+      </w:r>
+    </w:p>
     <w:p>
       <w:pPr>
         <w:rPr>
@@ -1647,7 +1660,7 @@
               <w:rPr>
                 <w:rtl w:val="0"/>
               </w:rPr>
-              <w:t xml:space="preserve">Create Interface for recording decision and recommendations</w:t>
+              <w:t xml:space="preserve">Recreate section of CEAMS class diagram related to features</w:t>
             </w:r>
           </w:p>
         </w:tc>
@@ -1698,32 +1711,32 @@
               <w:rPr>
                 <w:rtl w:val="0"/>
               </w:rPr>
-              <w:t xml:space="preserve">22</w:t>
-            </w:r>
-          </w:p>
-        </w:tc>
-        <w:tc>
-          <w:tcPr>
-            <w:shd w:fill="auto" w:val="clear"/>
-            <w:tcMar>
-              <w:top w:w="100.0" w:type="dxa"/>
-              <w:left w:w="100.0" w:type="dxa"/>
-              <w:bottom w:w="100.0" w:type="dxa"/>
-              <w:right w:w="100.0" w:type="dxa"/>
-            </w:tcMar>
-            <w:vAlign w:val="top"/>
-          </w:tcPr>
-          <w:p>
-            <w:pPr>
-              <w:widowControl w:val="0"/>
-              <w:spacing w:line="240" w:lineRule="auto"/>
-              <w:rPr/>
-            </w:pPr>
-            <w:r>
-              <w:rPr>
-                <w:rtl w:val="0"/>
-              </w:rPr>
-              <w:t xml:space="preserve">8</w:t>
+              <w:t xml:space="preserve">21,22,24,25</w:t>
+            </w:r>
+          </w:p>
+        </w:tc>
+        <w:tc>
+          <w:tcPr>
+            <w:shd w:fill="auto" w:val="clear"/>
+            <w:tcMar>
+              <w:top w:w="100.0" w:type="dxa"/>
+              <w:left w:w="100.0" w:type="dxa"/>
+              <w:bottom w:w="100.0" w:type="dxa"/>
+              <w:right w:w="100.0" w:type="dxa"/>
+            </w:tcMar>
+            <w:vAlign w:val="top"/>
+          </w:tcPr>
+          <w:p>
+            <w:pPr>
+              <w:widowControl w:val="0"/>
+              <w:spacing w:line="240" w:lineRule="auto"/>
+              <w:rPr/>
+            </w:pPr>
+            <w:r>
+              <w:rPr>
+                <w:rtl w:val="0"/>
+              </w:rPr>
+              <w:t xml:space="preserve">3</w:t>
             </w:r>
           </w:p>
         </w:tc>
@@ -1775,81 +1788,83 @@
               <w:rPr>
                 <w:rtl w:val="0"/>
               </w:rPr>
-              <w:t xml:space="preserve">Add link between interface for GA task force, meetings, and decisions</w:t>
-            </w:r>
-          </w:p>
-        </w:tc>
-        <w:tc>
-          <w:tcPr>
-            <w:shd w:fill="auto" w:val="clear"/>
-            <w:tcMar>
-              <w:top w:w="100.0" w:type="dxa"/>
-              <w:left w:w="100.0" w:type="dxa"/>
-              <w:bottom w:w="100.0" w:type="dxa"/>
-              <w:right w:w="100.0" w:type="dxa"/>
-            </w:tcMar>
-            <w:vAlign w:val="top"/>
-          </w:tcPr>
-          <w:p>
-            <w:pPr>
-              <w:widowControl w:val="0"/>
-              <w:spacing w:line="240" w:lineRule="auto"/>
-              <w:rPr/>
-            </w:pPr>
-            <w:r>
-              <w:rPr>
-                <w:rtl w:val="0"/>
-              </w:rPr>
-            </w:r>
-          </w:p>
-        </w:tc>
-        <w:tc>
-          <w:tcPr>
-            <w:shd w:fill="auto" w:val="clear"/>
-            <w:tcMar>
-              <w:top w:w="100.0" w:type="dxa"/>
-              <w:left w:w="100.0" w:type="dxa"/>
-              <w:bottom w:w="100.0" w:type="dxa"/>
-              <w:right w:w="100.0" w:type="dxa"/>
-            </w:tcMar>
-            <w:vAlign w:val="top"/>
-          </w:tcPr>
-          <w:p>
-            <w:pPr>
-              <w:widowControl w:val="0"/>
-              <w:spacing w:line="240" w:lineRule="auto"/>
-              <w:rPr/>
-            </w:pPr>
-            <w:r>
-              <w:rPr>
-                <w:rtl w:val="0"/>
-              </w:rPr>
-              <w:t xml:space="preserve">22, 21</w:t>
-            </w:r>
-          </w:p>
-        </w:tc>
-        <w:tc>
-          <w:tcPr>
-            <w:shd w:fill="auto" w:val="clear"/>
-            <w:tcMar>
-              <w:top w:w="100.0" w:type="dxa"/>
-              <w:left w:w="100.0" w:type="dxa"/>
-              <w:bottom w:w="100.0" w:type="dxa"/>
-              <w:right w:w="100.0" w:type="dxa"/>
-            </w:tcMar>
-            <w:vAlign w:val="top"/>
-          </w:tcPr>
-          <w:p>
-            <w:pPr>
-              <w:widowControl w:val="0"/>
-              <w:spacing w:line="240" w:lineRule="auto"/>
-              <w:rPr/>
-            </w:pPr>
-            <w:r>
-              <w:rPr>
-                <w:rtl w:val="0"/>
-              </w:rPr>
-              <w:t xml:space="preserve">4</w:t>
+              <w:t xml:space="preserve">Create Interface for recording decision and recommendations</w:t>
+            </w:r>
+          </w:p>
+        </w:tc>
+        <w:tc>
+          <w:tcPr>
+            <w:shd w:fill="auto" w:val="clear"/>
+            <w:tcMar>
+              <w:top w:w="100.0" w:type="dxa"/>
+              <w:left w:w="100.0" w:type="dxa"/>
+              <w:bottom w:w="100.0" w:type="dxa"/>
+              <w:right w:w="100.0" w:type="dxa"/>
+            </w:tcMar>
+            <w:vAlign w:val="top"/>
+          </w:tcPr>
+          <w:p>
+            <w:pPr>
+              <w:widowControl w:val="0"/>
+              <w:spacing w:line="240" w:lineRule="auto"/>
+              <w:rPr>
+                <w:u w:val="single"/>
+              </w:rPr>
+            </w:pPr>
+            <w:r>
+              <w:rPr>
+                <w:rtl w:val="0"/>
+              </w:rPr>
+            </w:r>
+          </w:p>
+        </w:tc>
+        <w:tc>
+          <w:tcPr>
+            <w:shd w:fill="auto" w:val="clear"/>
+            <w:tcMar>
+              <w:top w:w="100.0" w:type="dxa"/>
+              <w:left w:w="100.0" w:type="dxa"/>
+              <w:bottom w:w="100.0" w:type="dxa"/>
+              <w:right w:w="100.0" w:type="dxa"/>
+            </w:tcMar>
+            <w:vAlign w:val="top"/>
+          </w:tcPr>
+          <w:p>
+            <w:pPr>
+              <w:widowControl w:val="0"/>
+              <w:spacing w:line="240" w:lineRule="auto"/>
+              <w:rPr/>
+            </w:pPr>
+            <w:r>
+              <w:rPr>
+                <w:rtl w:val="0"/>
+              </w:rPr>
+              <w:t xml:space="preserve">22</w:t>
+            </w:r>
+          </w:p>
+        </w:tc>
+        <w:tc>
+          <w:tcPr>
+            <w:shd w:fill="auto" w:val="clear"/>
+            <w:tcMar>
+              <w:top w:w="100.0" w:type="dxa"/>
+              <w:left w:w="100.0" w:type="dxa"/>
+              <w:bottom w:w="100.0" w:type="dxa"/>
+              <w:right w:w="100.0" w:type="dxa"/>
+            </w:tcMar>
+            <w:vAlign w:val="top"/>
+          </w:tcPr>
+          <w:p>
+            <w:pPr>
+              <w:widowControl w:val="0"/>
+              <w:spacing w:line="240" w:lineRule="auto"/>
+              <w:rPr/>
+            </w:pPr>
+            <w:r>
+              <w:rPr>
+                <w:rtl w:val="0"/>
+              </w:rPr>
+              <w:t xml:space="preserve">8</w:t>
             </w:r>
           </w:p>
         </w:tc>
@@ -1901,58 +1916,56 @@
               <w:rPr>
                 <w:rtl w:val="0"/>
               </w:rPr>
-              <w:t xml:space="preserve">Integrate with back-end</w:t>
-            </w:r>
-          </w:p>
-        </w:tc>
-        <w:tc>
-          <w:tcPr>
-            <w:shd w:fill="auto" w:val="clear"/>
-            <w:tcMar>
-              <w:top w:w="100.0" w:type="dxa"/>
-              <w:left w:w="100.0" w:type="dxa"/>
-              <w:bottom w:w="100.0" w:type="dxa"/>
-              <w:right w:w="100.0" w:type="dxa"/>
-            </w:tcMar>
-            <w:vAlign w:val="top"/>
-          </w:tcPr>
-          <w:p>
-            <w:pPr>
-              <w:widowControl w:val="0"/>
-              <w:spacing w:line="240" w:lineRule="auto"/>
-              <w:rPr>
-                <w:u w:val="single"/>
-              </w:rPr>
-            </w:pPr>
-            <w:r>
-              <w:rPr>
-                <w:rtl w:val="0"/>
-              </w:rPr>
-            </w:r>
-          </w:p>
-        </w:tc>
-        <w:tc>
-          <w:tcPr>
-            <w:shd w:fill="auto" w:val="clear"/>
-            <w:tcMar>
-              <w:top w:w="100.0" w:type="dxa"/>
-              <w:left w:w="100.0" w:type="dxa"/>
-              <w:bottom w:w="100.0" w:type="dxa"/>
-              <w:right w:w="100.0" w:type="dxa"/>
-            </w:tcMar>
-            <w:vAlign w:val="top"/>
-          </w:tcPr>
-          <w:p>
-            <w:pPr>
-              <w:widowControl w:val="0"/>
-              <w:spacing w:line="240" w:lineRule="auto"/>
-              <w:rPr/>
-            </w:pPr>
-            <w:r>
-              <w:rPr>
-                <w:rtl w:val="0"/>
-              </w:rPr>
-              <w:t xml:space="preserve">23</w:t>
+              <w:t xml:space="preserve">Add link between interface for GA task force, meetings, and decisions</w:t>
+            </w:r>
+          </w:p>
+        </w:tc>
+        <w:tc>
+          <w:tcPr>
+            <w:shd w:fill="auto" w:val="clear"/>
+            <w:tcMar>
+              <w:top w:w="100.0" w:type="dxa"/>
+              <w:left w:w="100.0" w:type="dxa"/>
+              <w:bottom w:w="100.0" w:type="dxa"/>
+              <w:right w:w="100.0" w:type="dxa"/>
+            </w:tcMar>
+            <w:vAlign w:val="top"/>
+          </w:tcPr>
+          <w:p>
+            <w:pPr>
+              <w:widowControl w:val="0"/>
+              <w:spacing w:line="240" w:lineRule="auto"/>
+              <w:rPr/>
+            </w:pPr>
+            <w:r>
+              <w:rPr>
+                <w:rtl w:val="0"/>
+              </w:rPr>
+            </w:r>
+          </w:p>
+        </w:tc>
+        <w:tc>
+          <w:tcPr>
+            <w:shd w:fill="auto" w:val="clear"/>
+            <w:tcMar>
+              <w:top w:w="100.0" w:type="dxa"/>
+              <w:left w:w="100.0" w:type="dxa"/>
+              <w:bottom w:w="100.0" w:type="dxa"/>
+              <w:right w:w="100.0" w:type="dxa"/>
+            </w:tcMar>
+            <w:vAlign w:val="top"/>
+          </w:tcPr>
+          <w:p>
+            <w:pPr>
+              <w:widowControl w:val="0"/>
+              <w:spacing w:line="240" w:lineRule="auto"/>
+              <w:rPr/>
+            </w:pPr>
+            <w:r>
+              <w:rPr>
+                <w:rtl w:val="0"/>
+              </w:rPr>
+              <w:t xml:space="preserve">22, 21</w:t>
             </w:r>
           </w:p>
         </w:tc>
@@ -2029,7 +2042,7 @@
               <w:rPr>
                 <w:rtl w:val="0"/>
               </w:rPr>
-              <w:t xml:space="preserve">Integrate with audit trail</w:t>
+              <w:t xml:space="preserve">Integrate with back-end</w:t>
             </w:r>
           </w:p>
         </w:tc>
@@ -2080,32 +2093,32 @@
               <w:rPr>
                 <w:rtl w:val="0"/>
               </w:rPr>
-              <w:t xml:space="preserve">24</w:t>
-            </w:r>
-          </w:p>
-        </w:tc>
-        <w:tc>
-          <w:tcPr>
-            <w:shd w:fill="auto" w:val="clear"/>
-            <w:tcMar>
-              <w:top w:w="100.0" w:type="dxa"/>
-              <w:left w:w="100.0" w:type="dxa"/>
-              <w:bottom w:w="100.0" w:type="dxa"/>
-              <w:right w:w="100.0" w:type="dxa"/>
-            </w:tcMar>
-            <w:vAlign w:val="top"/>
-          </w:tcPr>
-          <w:p>
-            <w:pPr>
-              <w:widowControl w:val="0"/>
-              <w:spacing w:line="240" w:lineRule="auto"/>
-              <w:rPr/>
-            </w:pPr>
-            <w:r>
-              <w:rPr>
-                <w:rtl w:val="0"/>
-              </w:rPr>
-              <w:t xml:space="preserve">2</w:t>
+              <w:t xml:space="preserve">23</w:t>
+            </w:r>
+          </w:p>
+        </w:tc>
+        <w:tc>
+          <w:tcPr>
+            <w:shd w:fill="auto" w:val="clear"/>
+            <w:tcMar>
+              <w:top w:w="100.0" w:type="dxa"/>
+              <w:left w:w="100.0" w:type="dxa"/>
+              <w:bottom w:w="100.0" w:type="dxa"/>
+              <w:right w:w="100.0" w:type="dxa"/>
+            </w:tcMar>
+            <w:vAlign w:val="top"/>
+          </w:tcPr>
+          <w:p>
+            <w:pPr>
+              <w:widowControl w:val="0"/>
+              <w:spacing w:line="240" w:lineRule="auto"/>
+              <w:rPr/>
+            </w:pPr>
+            <w:r>
+              <w:rPr>
+                <w:rtl w:val="0"/>
+              </w:rPr>
+              <w:t xml:space="preserve">4</w:t>
             </w:r>
           </w:p>
         </w:tc>
@@ -2157,82 +2170,83 @@
               <w:rPr>
                 <w:rtl w:val="0"/>
               </w:rPr>
-              <w:t xml:space="preserve">Create interface for managing performance indicators</w:t>
-            </w:r>
-          </w:p>
-        </w:tc>
-        <w:tc>
-          <w:tcPr>
-            <w:shd w:fill="auto" w:val="clear"/>
-            <w:tcMar>
-              <w:top w:w="100.0" w:type="dxa"/>
-              <w:left w:w="100.0" w:type="dxa"/>
-              <w:bottom w:w="100.0" w:type="dxa"/>
-              <w:right w:w="100.0" w:type="dxa"/>
-            </w:tcMar>
-            <w:vAlign w:val="top"/>
-          </w:tcPr>
-          <w:p>
-            <w:pPr>
-              <w:widowControl w:val="0"/>
-              <w:spacing w:line="240" w:lineRule="auto"/>
-              <w:rPr/>
-            </w:pPr>
-            <w:r>
-              <w:rPr>
-                <w:rtl w:val="0"/>
-              </w:rPr>
-              <w:t xml:space="preserve">Ember task </w:t>
-            </w:r>
-          </w:p>
-        </w:tc>
-        <w:tc>
-          <w:tcPr>
-            <w:shd w:fill="auto" w:val="clear"/>
-            <w:tcMar>
-              <w:top w:w="100.0" w:type="dxa"/>
-              <w:left w:w="100.0" w:type="dxa"/>
-              <w:bottom w:w="100.0" w:type="dxa"/>
-              <w:right w:w="100.0" w:type="dxa"/>
-            </w:tcMar>
-            <w:vAlign w:val="top"/>
-          </w:tcPr>
-          <w:p>
-            <w:pPr>
-              <w:widowControl w:val="0"/>
-              <w:spacing w:line="240" w:lineRule="auto"/>
-              <w:rPr/>
-            </w:pPr>
-            <w:r>
-              <w:rPr>
-                <w:rtl w:val="0"/>
-              </w:rPr>
-              <w:t xml:space="preserve">25</w:t>
-            </w:r>
-          </w:p>
-        </w:tc>
-        <w:tc>
-          <w:tcPr>
-            <w:shd w:fill="auto" w:val="clear"/>
-            <w:tcMar>
-              <w:top w:w="100.0" w:type="dxa"/>
-              <w:left w:w="100.0" w:type="dxa"/>
-              <w:bottom w:w="100.0" w:type="dxa"/>
-              <w:right w:w="100.0" w:type="dxa"/>
-            </w:tcMar>
-            <w:vAlign w:val="top"/>
-          </w:tcPr>
-          <w:p>
-            <w:pPr>
-              <w:widowControl w:val="0"/>
-              <w:spacing w:line="240" w:lineRule="auto"/>
-              <w:rPr/>
-            </w:pPr>
-            <w:r>
-              <w:rPr>
-                <w:rtl w:val="0"/>
-              </w:rPr>
-              <w:t xml:space="preserve">8</w:t>
+              <w:t xml:space="preserve">Integrate with audit trail</w:t>
+            </w:r>
+          </w:p>
+        </w:tc>
+        <w:tc>
+          <w:tcPr>
+            <w:shd w:fill="auto" w:val="clear"/>
+            <w:tcMar>
+              <w:top w:w="100.0" w:type="dxa"/>
+              <w:left w:w="100.0" w:type="dxa"/>
+              <w:bottom w:w="100.0" w:type="dxa"/>
+              <w:right w:w="100.0" w:type="dxa"/>
+            </w:tcMar>
+            <w:vAlign w:val="top"/>
+          </w:tcPr>
+          <w:p>
+            <w:pPr>
+              <w:widowControl w:val="0"/>
+              <w:spacing w:line="240" w:lineRule="auto"/>
+              <w:rPr>
+                <w:u w:val="single"/>
+              </w:rPr>
+            </w:pPr>
+            <w:r>
+              <w:rPr>
+                <w:rtl w:val="0"/>
+              </w:rPr>
+            </w:r>
+          </w:p>
+        </w:tc>
+        <w:tc>
+          <w:tcPr>
+            <w:shd w:fill="auto" w:val="clear"/>
+            <w:tcMar>
+              <w:top w:w="100.0" w:type="dxa"/>
+              <w:left w:w="100.0" w:type="dxa"/>
+              <w:bottom w:w="100.0" w:type="dxa"/>
+              <w:right w:w="100.0" w:type="dxa"/>
+            </w:tcMar>
+            <w:vAlign w:val="top"/>
+          </w:tcPr>
+          <w:p>
+            <w:pPr>
+              <w:widowControl w:val="0"/>
+              <w:spacing w:line="240" w:lineRule="auto"/>
+              <w:rPr/>
+            </w:pPr>
+            <w:r>
+              <w:rPr>
+                <w:rtl w:val="0"/>
+              </w:rPr>
+              <w:t xml:space="preserve">24</w:t>
+            </w:r>
+          </w:p>
+        </w:tc>
+        <w:tc>
+          <w:tcPr>
+            <w:shd w:fill="auto" w:val="clear"/>
+            <w:tcMar>
+              <w:top w:w="100.0" w:type="dxa"/>
+              <w:left w:w="100.0" w:type="dxa"/>
+              <w:bottom w:w="100.0" w:type="dxa"/>
+              <w:right w:w="100.0" w:type="dxa"/>
+            </w:tcMar>
+            <w:vAlign w:val="top"/>
+          </w:tcPr>
+          <w:p>
+            <w:pPr>
+              <w:widowControl w:val="0"/>
+              <w:spacing w:line="240" w:lineRule="auto"/>
+              <w:rPr/>
+            </w:pPr>
+            <w:r>
+              <w:rPr>
+                <w:rtl w:val="0"/>
+              </w:rPr>
+              <w:t xml:space="preserve">2</w:t>
             </w:r>
           </w:p>
         </w:tc>
@@ -2284,32 +2298,32 @@
               <w:rPr>
                 <w:rtl w:val="0"/>
               </w:rPr>
-              <w:t xml:space="preserve">Create interface for defining evaluation strategy</w:t>
-            </w:r>
-          </w:p>
-        </w:tc>
-        <w:tc>
-          <w:tcPr>
-            <w:shd w:fill="auto" w:val="clear"/>
-            <w:tcMar>
-              <w:top w:w="100.0" w:type="dxa"/>
-              <w:left w:w="100.0" w:type="dxa"/>
-              <w:bottom w:w="100.0" w:type="dxa"/>
-              <w:right w:w="100.0" w:type="dxa"/>
-            </w:tcMar>
-            <w:vAlign w:val="top"/>
-          </w:tcPr>
-          <w:p>
-            <w:pPr>
-              <w:widowControl w:val="0"/>
-              <w:spacing w:line="240" w:lineRule="auto"/>
-              <w:rPr/>
-            </w:pPr>
-            <w:r>
-              <w:rPr>
-                <w:rtl w:val="0"/>
-              </w:rPr>
-              <w:t xml:space="preserve">Ember task</w:t>
+              <w:t xml:space="preserve">Create interface for managing performance indicators</w:t>
+            </w:r>
+          </w:p>
+        </w:tc>
+        <w:tc>
+          <w:tcPr>
+            <w:shd w:fill="auto" w:val="clear"/>
+            <w:tcMar>
+              <w:top w:w="100.0" w:type="dxa"/>
+              <w:left w:w="100.0" w:type="dxa"/>
+              <w:bottom w:w="100.0" w:type="dxa"/>
+              <w:right w:w="100.0" w:type="dxa"/>
+            </w:tcMar>
+            <w:vAlign w:val="top"/>
+          </w:tcPr>
+          <w:p>
+            <w:pPr>
+              <w:widowControl w:val="0"/>
+              <w:spacing w:line="240" w:lineRule="auto"/>
+              <w:rPr/>
+            </w:pPr>
+            <w:r>
+              <w:rPr>
+                <w:rtl w:val="0"/>
+              </w:rPr>
+              <w:t xml:space="preserve">Ember task </w:t>
             </w:r>
           </w:p>
         </w:tc>
@@ -2411,6 +2425,133 @@
               <w:rPr>
                 <w:rtl w:val="0"/>
               </w:rPr>
+              <w:t xml:space="preserve">Create interface for defining evaluation strategy</w:t>
+            </w:r>
+          </w:p>
+        </w:tc>
+        <w:tc>
+          <w:tcPr>
+            <w:shd w:fill="auto" w:val="clear"/>
+            <w:tcMar>
+              <w:top w:w="100.0" w:type="dxa"/>
+              <w:left w:w="100.0" w:type="dxa"/>
+              <w:bottom w:w="100.0" w:type="dxa"/>
+              <w:right w:w="100.0" w:type="dxa"/>
+            </w:tcMar>
+            <w:vAlign w:val="top"/>
+          </w:tcPr>
+          <w:p>
+            <w:pPr>
+              <w:widowControl w:val="0"/>
+              <w:spacing w:line="240" w:lineRule="auto"/>
+              <w:rPr/>
+            </w:pPr>
+            <w:r>
+              <w:rPr>
+                <w:rtl w:val="0"/>
+              </w:rPr>
+              <w:t xml:space="preserve">Ember task</w:t>
+            </w:r>
+          </w:p>
+        </w:tc>
+        <w:tc>
+          <w:tcPr>
+            <w:shd w:fill="auto" w:val="clear"/>
+            <w:tcMar>
+              <w:top w:w="100.0" w:type="dxa"/>
+              <w:left w:w="100.0" w:type="dxa"/>
+              <w:bottom w:w="100.0" w:type="dxa"/>
+              <w:right w:w="100.0" w:type="dxa"/>
+            </w:tcMar>
+            <w:vAlign w:val="top"/>
+          </w:tcPr>
+          <w:p>
+            <w:pPr>
+              <w:widowControl w:val="0"/>
+              <w:spacing w:line="240" w:lineRule="auto"/>
+              <w:rPr/>
+            </w:pPr>
+            <w:r>
+              <w:rPr>
+                <w:rtl w:val="0"/>
+              </w:rPr>
+              <w:t xml:space="preserve">25</w:t>
+            </w:r>
+          </w:p>
+        </w:tc>
+        <w:tc>
+          <w:tcPr>
+            <w:shd w:fill="auto" w:val="clear"/>
+            <w:tcMar>
+              <w:top w:w="100.0" w:type="dxa"/>
+              <w:left w:w="100.0" w:type="dxa"/>
+              <w:bottom w:w="100.0" w:type="dxa"/>
+              <w:right w:w="100.0" w:type="dxa"/>
+            </w:tcMar>
+            <w:vAlign w:val="top"/>
+          </w:tcPr>
+          <w:p>
+            <w:pPr>
+              <w:widowControl w:val="0"/>
+              <w:spacing w:line="240" w:lineRule="auto"/>
+              <w:rPr/>
+            </w:pPr>
+            <w:r>
+              <w:rPr>
+                <w:rtl w:val="0"/>
+              </w:rPr>
+              <w:t xml:space="preserve">8</w:t>
+            </w:r>
+          </w:p>
+        </w:tc>
+      </w:tr>
+      <w:tr>
+        <w:tc>
+          <w:tcPr>
+            <w:shd w:fill="auto" w:val="clear"/>
+            <w:tcMar>
+              <w:top w:w="100.0" w:type="dxa"/>
+              <w:left w:w="100.0" w:type="dxa"/>
+              <w:bottom w:w="100.0" w:type="dxa"/>
+              <w:right w:w="100.0" w:type="dxa"/>
+            </w:tcMar>
+            <w:vAlign w:val="top"/>
+          </w:tcPr>
+          <w:p>
+            <w:pPr>
+              <w:widowControl w:val="0"/>
+              <w:spacing w:line="240" w:lineRule="auto"/>
+              <w:rPr/>
+            </w:pPr>
+            <w:r>
+              <w:rPr>
+                <w:rtl w:val="0"/>
+              </w:rPr>
+              <w:t xml:space="preserve">8</w:t>
+            </w:r>
+          </w:p>
+        </w:tc>
+        <w:tc>
+          <w:tcPr>
+            <w:shd w:fill="auto" w:val="clear"/>
+            <w:tcMar>
+              <w:top w:w="100.0" w:type="dxa"/>
+              <w:left w:w="100.0" w:type="dxa"/>
+              <w:bottom w:w="100.0" w:type="dxa"/>
+              <w:right w:w="100.0" w:type="dxa"/>
+            </w:tcMar>
+            <w:vAlign w:val="top"/>
+          </w:tcPr>
+          <w:p>
+            <w:pPr>
+              <w:widowControl w:val="0"/>
+              <w:spacing w:line="240" w:lineRule="auto"/>
+              <w:rPr/>
+            </w:pPr>
+            <w:r>
+              <w:rPr>
+                <w:rtl w:val="0"/>
+              </w:rPr>
               <w:t xml:space="preserve">Integrate evaluation strategy with back-end</w:t>
             </w:r>
           </w:p>
@@ -2487,6 +2628,142 @@
                 <w:rtl w:val="0"/>
               </w:rPr>
               <w:t xml:space="preserve">4</w:t>
+            </w:r>
+          </w:p>
+        </w:tc>
+      </w:tr>
+      <w:tr>
+        <w:tc>
+          <w:tcPr>
+            <w:shd w:fill="auto" w:val="clear"/>
+            <w:tcMar>
+              <w:top w:w="100.0" w:type="dxa"/>
+              <w:left w:w="100.0" w:type="dxa"/>
+              <w:bottom w:w="100.0" w:type="dxa"/>
+              <w:right w:w="100.0" w:type="dxa"/>
+            </w:tcMar>
+            <w:vAlign w:val="top"/>
+          </w:tcPr>
+          <w:p>
+            <w:pPr>
+              <w:widowControl w:val="0"/>
+              <w:spacing w:line="240" w:lineRule="auto"/>
+              <w:rPr/>
+            </w:pPr>
+            <w:r>
+              <w:rPr>
+                <w:rtl w:val="0"/>
+              </w:rPr>
+              <w:t xml:space="preserve">9</w:t>
+            </w:r>
+            <w:r>
+              <w:rPr>
+                <w:rtl w:val="0"/>
+              </w:rPr>
+            </w:r>
+          </w:p>
+        </w:tc>
+        <w:tc>
+          <w:tcPr>
+            <w:shd w:fill="auto" w:val="clear"/>
+            <w:tcMar>
+              <w:top w:w="100.0" w:type="dxa"/>
+              <w:left w:w="100.0" w:type="dxa"/>
+              <w:bottom w:w="100.0" w:type="dxa"/>
+              <w:right w:w="100.0" w:type="dxa"/>
+            </w:tcMar>
+            <w:vAlign w:val="top"/>
+          </w:tcPr>
+          <w:p>
+            <w:pPr>
+              <w:widowControl w:val="0"/>
+              <w:spacing w:line="240" w:lineRule="auto"/>
+              <w:rPr/>
+            </w:pPr>
+            <w:r>
+              <w:rPr>
+                <w:rtl w:val="0"/>
+              </w:rPr>
+              <w:t xml:space="preserve">Integrate interfaces with back-end</w:t>
+            </w:r>
+            <w:r>
+              <w:rPr>
+                <w:rtl w:val="0"/>
+              </w:rPr>
+            </w:r>
+          </w:p>
+        </w:tc>
+        <w:tc>
+          <w:tcPr>
+            <w:shd w:fill="auto" w:val="clear"/>
+            <w:tcMar>
+              <w:top w:w="100.0" w:type="dxa"/>
+              <w:left w:w="100.0" w:type="dxa"/>
+              <w:bottom w:w="100.0" w:type="dxa"/>
+              <w:right w:w="100.0" w:type="dxa"/>
+            </w:tcMar>
+            <w:vAlign w:val="top"/>
+          </w:tcPr>
+          <w:p>
+            <w:pPr>
+              <w:widowControl w:val="0"/>
+              <w:spacing w:line="240" w:lineRule="auto"/>
+              <w:rPr/>
+            </w:pPr>
+            <w:r>
+              <w:rPr>
+                <w:rtl w:val="0"/>
+              </w:rPr>
+            </w:r>
+          </w:p>
+        </w:tc>
+        <w:tc>
+          <w:tcPr>
+            <w:shd w:fill="auto" w:val="clear"/>
+            <w:tcMar>
+              <w:top w:w="100.0" w:type="dxa"/>
+              <w:left w:w="100.0" w:type="dxa"/>
+              <w:bottom w:w="100.0" w:type="dxa"/>
+              <w:right w:w="100.0" w:type="dxa"/>
+            </w:tcMar>
+            <w:vAlign w:val="top"/>
+          </w:tcPr>
+          <w:p>
+            <w:pPr>
+              <w:widowControl w:val="0"/>
+              <w:spacing w:line="240" w:lineRule="auto"/>
+              <w:rPr/>
+            </w:pPr>
+            <w:r>
+              <w:rPr>
+                <w:rtl w:val="0"/>
+              </w:rPr>
+              <w:t xml:space="preserve">21</w:t>
+            </w:r>
+          </w:p>
+        </w:tc>
+        <w:tc>
+          <w:tcPr>
+            <w:shd w:fill="auto" w:val="clear"/>
+            <w:tcMar>
+              <w:top w:w="100.0" w:type="dxa"/>
+              <w:left w:w="100.0" w:type="dxa"/>
+              <w:bottom w:w="100.0" w:type="dxa"/>
+              <w:right w:w="100.0" w:type="dxa"/>
+            </w:tcMar>
+            <w:vAlign w:val="top"/>
+          </w:tcPr>
+          <w:p>
+            <w:pPr>
+              <w:widowControl w:val="0"/>
+              <w:spacing w:line="240" w:lineRule="auto"/>
+              <w:rPr/>
+            </w:pPr>
+            <w:r>
+              <w:rPr>
+                <w:rtl w:val="0"/>
+              </w:rPr>
+              <w:t xml:space="preserve">8</w:t>
             </w:r>
           </w:p>
         </w:tc>

</xml_diff>

<commit_message>
Updated responsibility matrix and sprint tasks
</commit_message>
<xml_diff>
--- a/Team3-Sprint-Tasks.docx
+++ b/Team3-Sprint-Tasks.docx
@@ -383,6 +383,7 @@
               <w:rPr>
                 <w:rtl w:val="0"/>
               </w:rPr>
+              <w:t xml:space="preserve">https://wireframe.cc/mjvmhU</w:t>
             </w:r>
           </w:p>
         </w:tc>
@@ -872,7 +873,7 @@
               <w:rPr>
                 <w:rtl w:val="0"/>
               </w:rPr>
-              <w:t xml:space="preserve">Add interface for managing members to previous</w:t>
+              <w:t xml:space="preserve">Add interface for adding member to meeting</w:t>
             </w:r>
           </w:p>
         </w:tc>
@@ -1253,6 +1254,18 @@
         </w:tc>
       </w:tr>
     </w:tbl>
+    <w:p>
+      <w:pPr>
+        <w:rPr>
+          <w:u w:val="single"/>
+        </w:rPr>
+      </w:pPr>
+      <w:r>
+        <w:rPr>
+          <w:rtl w:val="0"/>
+        </w:rPr>
+      </w:r>
+    </w:p>
     <w:p>
       <w:pPr>
         <w:rPr>
@@ -1647,7 +1660,7 @@
               <w:rPr>
                 <w:rtl w:val="0"/>
               </w:rPr>
-              <w:t xml:space="preserve">Create Interface for recording decision and recommendations</w:t>
+              <w:t xml:space="preserve">Recreate section of CEAMS class diagram related to features</w:t>
             </w:r>
           </w:p>
         </w:tc>
@@ -1698,32 +1711,32 @@
               <w:rPr>
                 <w:rtl w:val="0"/>
               </w:rPr>
-              <w:t xml:space="preserve">22</w:t>
-            </w:r>
-          </w:p>
-        </w:tc>
-        <w:tc>
-          <w:tcPr>
-            <w:shd w:fill="auto" w:val="clear"/>
-            <w:tcMar>
-              <w:top w:w="100.0" w:type="dxa"/>
-              <w:left w:w="100.0" w:type="dxa"/>
-              <w:bottom w:w="100.0" w:type="dxa"/>
-              <w:right w:w="100.0" w:type="dxa"/>
-            </w:tcMar>
-            <w:vAlign w:val="top"/>
-          </w:tcPr>
-          <w:p>
-            <w:pPr>
-              <w:widowControl w:val="0"/>
-              <w:spacing w:line="240" w:lineRule="auto"/>
-              <w:rPr/>
-            </w:pPr>
-            <w:r>
-              <w:rPr>
-                <w:rtl w:val="0"/>
-              </w:rPr>
-              <w:t xml:space="preserve">8</w:t>
+              <w:t xml:space="preserve">21,22,24,25</w:t>
+            </w:r>
+          </w:p>
+        </w:tc>
+        <w:tc>
+          <w:tcPr>
+            <w:shd w:fill="auto" w:val="clear"/>
+            <w:tcMar>
+              <w:top w:w="100.0" w:type="dxa"/>
+              <w:left w:w="100.0" w:type="dxa"/>
+              <w:bottom w:w="100.0" w:type="dxa"/>
+              <w:right w:w="100.0" w:type="dxa"/>
+            </w:tcMar>
+            <w:vAlign w:val="top"/>
+          </w:tcPr>
+          <w:p>
+            <w:pPr>
+              <w:widowControl w:val="0"/>
+              <w:spacing w:line="240" w:lineRule="auto"/>
+              <w:rPr/>
+            </w:pPr>
+            <w:r>
+              <w:rPr>
+                <w:rtl w:val="0"/>
+              </w:rPr>
+              <w:t xml:space="preserve">3</w:t>
             </w:r>
           </w:p>
         </w:tc>
@@ -1775,81 +1788,83 @@
               <w:rPr>
                 <w:rtl w:val="0"/>
               </w:rPr>
-              <w:t xml:space="preserve">Add link between interface for GA task force, meetings, and decisions</w:t>
-            </w:r>
-          </w:p>
-        </w:tc>
-        <w:tc>
-          <w:tcPr>
-            <w:shd w:fill="auto" w:val="clear"/>
-            <w:tcMar>
-              <w:top w:w="100.0" w:type="dxa"/>
-              <w:left w:w="100.0" w:type="dxa"/>
-              <w:bottom w:w="100.0" w:type="dxa"/>
-              <w:right w:w="100.0" w:type="dxa"/>
-            </w:tcMar>
-            <w:vAlign w:val="top"/>
-          </w:tcPr>
-          <w:p>
-            <w:pPr>
-              <w:widowControl w:val="0"/>
-              <w:spacing w:line="240" w:lineRule="auto"/>
-              <w:rPr/>
-            </w:pPr>
-            <w:r>
-              <w:rPr>
-                <w:rtl w:val="0"/>
-              </w:rPr>
-            </w:r>
-          </w:p>
-        </w:tc>
-        <w:tc>
-          <w:tcPr>
-            <w:shd w:fill="auto" w:val="clear"/>
-            <w:tcMar>
-              <w:top w:w="100.0" w:type="dxa"/>
-              <w:left w:w="100.0" w:type="dxa"/>
-              <w:bottom w:w="100.0" w:type="dxa"/>
-              <w:right w:w="100.0" w:type="dxa"/>
-            </w:tcMar>
-            <w:vAlign w:val="top"/>
-          </w:tcPr>
-          <w:p>
-            <w:pPr>
-              <w:widowControl w:val="0"/>
-              <w:spacing w:line="240" w:lineRule="auto"/>
-              <w:rPr/>
-            </w:pPr>
-            <w:r>
-              <w:rPr>
-                <w:rtl w:val="0"/>
-              </w:rPr>
-              <w:t xml:space="preserve">22, 21</w:t>
-            </w:r>
-          </w:p>
-        </w:tc>
-        <w:tc>
-          <w:tcPr>
-            <w:shd w:fill="auto" w:val="clear"/>
-            <w:tcMar>
-              <w:top w:w="100.0" w:type="dxa"/>
-              <w:left w:w="100.0" w:type="dxa"/>
-              <w:bottom w:w="100.0" w:type="dxa"/>
-              <w:right w:w="100.0" w:type="dxa"/>
-            </w:tcMar>
-            <w:vAlign w:val="top"/>
-          </w:tcPr>
-          <w:p>
-            <w:pPr>
-              <w:widowControl w:val="0"/>
-              <w:spacing w:line="240" w:lineRule="auto"/>
-              <w:rPr/>
-            </w:pPr>
-            <w:r>
-              <w:rPr>
-                <w:rtl w:val="0"/>
-              </w:rPr>
-              <w:t xml:space="preserve">4</w:t>
+              <w:t xml:space="preserve">Create Interface for recording decision and recommendations</w:t>
+            </w:r>
+          </w:p>
+        </w:tc>
+        <w:tc>
+          <w:tcPr>
+            <w:shd w:fill="auto" w:val="clear"/>
+            <w:tcMar>
+              <w:top w:w="100.0" w:type="dxa"/>
+              <w:left w:w="100.0" w:type="dxa"/>
+              <w:bottom w:w="100.0" w:type="dxa"/>
+              <w:right w:w="100.0" w:type="dxa"/>
+            </w:tcMar>
+            <w:vAlign w:val="top"/>
+          </w:tcPr>
+          <w:p>
+            <w:pPr>
+              <w:widowControl w:val="0"/>
+              <w:spacing w:line="240" w:lineRule="auto"/>
+              <w:rPr>
+                <w:u w:val="single"/>
+              </w:rPr>
+            </w:pPr>
+            <w:r>
+              <w:rPr>
+                <w:rtl w:val="0"/>
+              </w:rPr>
+            </w:r>
+          </w:p>
+        </w:tc>
+        <w:tc>
+          <w:tcPr>
+            <w:shd w:fill="auto" w:val="clear"/>
+            <w:tcMar>
+              <w:top w:w="100.0" w:type="dxa"/>
+              <w:left w:w="100.0" w:type="dxa"/>
+              <w:bottom w:w="100.0" w:type="dxa"/>
+              <w:right w:w="100.0" w:type="dxa"/>
+            </w:tcMar>
+            <w:vAlign w:val="top"/>
+          </w:tcPr>
+          <w:p>
+            <w:pPr>
+              <w:widowControl w:val="0"/>
+              <w:spacing w:line="240" w:lineRule="auto"/>
+              <w:rPr/>
+            </w:pPr>
+            <w:r>
+              <w:rPr>
+                <w:rtl w:val="0"/>
+              </w:rPr>
+              <w:t xml:space="preserve">22</w:t>
+            </w:r>
+          </w:p>
+        </w:tc>
+        <w:tc>
+          <w:tcPr>
+            <w:shd w:fill="auto" w:val="clear"/>
+            <w:tcMar>
+              <w:top w:w="100.0" w:type="dxa"/>
+              <w:left w:w="100.0" w:type="dxa"/>
+              <w:bottom w:w="100.0" w:type="dxa"/>
+              <w:right w:w="100.0" w:type="dxa"/>
+            </w:tcMar>
+            <w:vAlign w:val="top"/>
+          </w:tcPr>
+          <w:p>
+            <w:pPr>
+              <w:widowControl w:val="0"/>
+              <w:spacing w:line="240" w:lineRule="auto"/>
+              <w:rPr/>
+            </w:pPr>
+            <w:r>
+              <w:rPr>
+                <w:rtl w:val="0"/>
+              </w:rPr>
+              <w:t xml:space="preserve">8</w:t>
             </w:r>
           </w:p>
         </w:tc>
@@ -1901,58 +1916,56 @@
               <w:rPr>
                 <w:rtl w:val="0"/>
               </w:rPr>
-              <w:t xml:space="preserve">Integrate with back-end</w:t>
-            </w:r>
-          </w:p>
-        </w:tc>
-        <w:tc>
-          <w:tcPr>
-            <w:shd w:fill="auto" w:val="clear"/>
-            <w:tcMar>
-              <w:top w:w="100.0" w:type="dxa"/>
-              <w:left w:w="100.0" w:type="dxa"/>
-              <w:bottom w:w="100.0" w:type="dxa"/>
-              <w:right w:w="100.0" w:type="dxa"/>
-            </w:tcMar>
-            <w:vAlign w:val="top"/>
-          </w:tcPr>
-          <w:p>
-            <w:pPr>
-              <w:widowControl w:val="0"/>
-              <w:spacing w:line="240" w:lineRule="auto"/>
-              <w:rPr>
-                <w:u w:val="single"/>
-              </w:rPr>
-            </w:pPr>
-            <w:r>
-              <w:rPr>
-                <w:rtl w:val="0"/>
-              </w:rPr>
-            </w:r>
-          </w:p>
-        </w:tc>
-        <w:tc>
-          <w:tcPr>
-            <w:shd w:fill="auto" w:val="clear"/>
-            <w:tcMar>
-              <w:top w:w="100.0" w:type="dxa"/>
-              <w:left w:w="100.0" w:type="dxa"/>
-              <w:bottom w:w="100.0" w:type="dxa"/>
-              <w:right w:w="100.0" w:type="dxa"/>
-            </w:tcMar>
-            <w:vAlign w:val="top"/>
-          </w:tcPr>
-          <w:p>
-            <w:pPr>
-              <w:widowControl w:val="0"/>
-              <w:spacing w:line="240" w:lineRule="auto"/>
-              <w:rPr/>
-            </w:pPr>
-            <w:r>
-              <w:rPr>
-                <w:rtl w:val="0"/>
-              </w:rPr>
-              <w:t xml:space="preserve">23</w:t>
+              <w:t xml:space="preserve">Add link between interface for GA task force, meetings, and decisions</w:t>
+            </w:r>
+          </w:p>
+        </w:tc>
+        <w:tc>
+          <w:tcPr>
+            <w:shd w:fill="auto" w:val="clear"/>
+            <w:tcMar>
+              <w:top w:w="100.0" w:type="dxa"/>
+              <w:left w:w="100.0" w:type="dxa"/>
+              <w:bottom w:w="100.0" w:type="dxa"/>
+              <w:right w:w="100.0" w:type="dxa"/>
+            </w:tcMar>
+            <w:vAlign w:val="top"/>
+          </w:tcPr>
+          <w:p>
+            <w:pPr>
+              <w:widowControl w:val="0"/>
+              <w:spacing w:line="240" w:lineRule="auto"/>
+              <w:rPr/>
+            </w:pPr>
+            <w:r>
+              <w:rPr>
+                <w:rtl w:val="0"/>
+              </w:rPr>
+            </w:r>
+          </w:p>
+        </w:tc>
+        <w:tc>
+          <w:tcPr>
+            <w:shd w:fill="auto" w:val="clear"/>
+            <w:tcMar>
+              <w:top w:w="100.0" w:type="dxa"/>
+              <w:left w:w="100.0" w:type="dxa"/>
+              <w:bottom w:w="100.0" w:type="dxa"/>
+              <w:right w:w="100.0" w:type="dxa"/>
+            </w:tcMar>
+            <w:vAlign w:val="top"/>
+          </w:tcPr>
+          <w:p>
+            <w:pPr>
+              <w:widowControl w:val="0"/>
+              <w:spacing w:line="240" w:lineRule="auto"/>
+              <w:rPr/>
+            </w:pPr>
+            <w:r>
+              <w:rPr>
+                <w:rtl w:val="0"/>
+              </w:rPr>
+              <w:t xml:space="preserve">22, 21</w:t>
             </w:r>
           </w:p>
         </w:tc>
@@ -2029,7 +2042,7 @@
               <w:rPr>
                 <w:rtl w:val="0"/>
               </w:rPr>
-              <w:t xml:space="preserve">Integrate with audit trail</w:t>
+              <w:t xml:space="preserve">Integrate with back-end</w:t>
             </w:r>
           </w:p>
         </w:tc>
@@ -2080,32 +2093,32 @@
               <w:rPr>
                 <w:rtl w:val="0"/>
               </w:rPr>
-              <w:t xml:space="preserve">24</w:t>
-            </w:r>
-          </w:p>
-        </w:tc>
-        <w:tc>
-          <w:tcPr>
-            <w:shd w:fill="auto" w:val="clear"/>
-            <w:tcMar>
-              <w:top w:w="100.0" w:type="dxa"/>
-              <w:left w:w="100.0" w:type="dxa"/>
-              <w:bottom w:w="100.0" w:type="dxa"/>
-              <w:right w:w="100.0" w:type="dxa"/>
-            </w:tcMar>
-            <w:vAlign w:val="top"/>
-          </w:tcPr>
-          <w:p>
-            <w:pPr>
-              <w:widowControl w:val="0"/>
-              <w:spacing w:line="240" w:lineRule="auto"/>
-              <w:rPr/>
-            </w:pPr>
-            <w:r>
-              <w:rPr>
-                <w:rtl w:val="0"/>
-              </w:rPr>
-              <w:t xml:space="preserve">2</w:t>
+              <w:t xml:space="preserve">23</w:t>
+            </w:r>
+          </w:p>
+        </w:tc>
+        <w:tc>
+          <w:tcPr>
+            <w:shd w:fill="auto" w:val="clear"/>
+            <w:tcMar>
+              <w:top w:w="100.0" w:type="dxa"/>
+              <w:left w:w="100.0" w:type="dxa"/>
+              <w:bottom w:w="100.0" w:type="dxa"/>
+              <w:right w:w="100.0" w:type="dxa"/>
+            </w:tcMar>
+            <w:vAlign w:val="top"/>
+          </w:tcPr>
+          <w:p>
+            <w:pPr>
+              <w:widowControl w:val="0"/>
+              <w:spacing w:line="240" w:lineRule="auto"/>
+              <w:rPr/>
+            </w:pPr>
+            <w:r>
+              <w:rPr>
+                <w:rtl w:val="0"/>
+              </w:rPr>
+              <w:t xml:space="preserve">4</w:t>
             </w:r>
           </w:p>
         </w:tc>
@@ -2157,82 +2170,83 @@
               <w:rPr>
                 <w:rtl w:val="0"/>
               </w:rPr>
-              <w:t xml:space="preserve">Create interface for managing performance indicators</w:t>
-            </w:r>
-          </w:p>
-        </w:tc>
-        <w:tc>
-          <w:tcPr>
-            <w:shd w:fill="auto" w:val="clear"/>
-            <w:tcMar>
-              <w:top w:w="100.0" w:type="dxa"/>
-              <w:left w:w="100.0" w:type="dxa"/>
-              <w:bottom w:w="100.0" w:type="dxa"/>
-              <w:right w:w="100.0" w:type="dxa"/>
-            </w:tcMar>
-            <w:vAlign w:val="top"/>
-          </w:tcPr>
-          <w:p>
-            <w:pPr>
-              <w:widowControl w:val="0"/>
-              <w:spacing w:line="240" w:lineRule="auto"/>
-              <w:rPr/>
-            </w:pPr>
-            <w:r>
-              <w:rPr>
-                <w:rtl w:val="0"/>
-              </w:rPr>
-              <w:t xml:space="preserve">Ember task </w:t>
-            </w:r>
-          </w:p>
-        </w:tc>
-        <w:tc>
-          <w:tcPr>
-            <w:shd w:fill="auto" w:val="clear"/>
-            <w:tcMar>
-              <w:top w:w="100.0" w:type="dxa"/>
-              <w:left w:w="100.0" w:type="dxa"/>
-              <w:bottom w:w="100.0" w:type="dxa"/>
-              <w:right w:w="100.0" w:type="dxa"/>
-            </w:tcMar>
-            <w:vAlign w:val="top"/>
-          </w:tcPr>
-          <w:p>
-            <w:pPr>
-              <w:widowControl w:val="0"/>
-              <w:spacing w:line="240" w:lineRule="auto"/>
-              <w:rPr/>
-            </w:pPr>
-            <w:r>
-              <w:rPr>
-                <w:rtl w:val="0"/>
-              </w:rPr>
-              <w:t xml:space="preserve">25</w:t>
-            </w:r>
-          </w:p>
-        </w:tc>
-        <w:tc>
-          <w:tcPr>
-            <w:shd w:fill="auto" w:val="clear"/>
-            <w:tcMar>
-              <w:top w:w="100.0" w:type="dxa"/>
-              <w:left w:w="100.0" w:type="dxa"/>
-              <w:bottom w:w="100.0" w:type="dxa"/>
-              <w:right w:w="100.0" w:type="dxa"/>
-            </w:tcMar>
-            <w:vAlign w:val="top"/>
-          </w:tcPr>
-          <w:p>
-            <w:pPr>
-              <w:widowControl w:val="0"/>
-              <w:spacing w:line="240" w:lineRule="auto"/>
-              <w:rPr/>
-            </w:pPr>
-            <w:r>
-              <w:rPr>
-                <w:rtl w:val="0"/>
-              </w:rPr>
-              <w:t xml:space="preserve">8</w:t>
+              <w:t xml:space="preserve">Integrate with audit trail</w:t>
+            </w:r>
+          </w:p>
+        </w:tc>
+        <w:tc>
+          <w:tcPr>
+            <w:shd w:fill="auto" w:val="clear"/>
+            <w:tcMar>
+              <w:top w:w="100.0" w:type="dxa"/>
+              <w:left w:w="100.0" w:type="dxa"/>
+              <w:bottom w:w="100.0" w:type="dxa"/>
+              <w:right w:w="100.0" w:type="dxa"/>
+            </w:tcMar>
+            <w:vAlign w:val="top"/>
+          </w:tcPr>
+          <w:p>
+            <w:pPr>
+              <w:widowControl w:val="0"/>
+              <w:spacing w:line="240" w:lineRule="auto"/>
+              <w:rPr>
+                <w:u w:val="single"/>
+              </w:rPr>
+            </w:pPr>
+            <w:r>
+              <w:rPr>
+                <w:rtl w:val="0"/>
+              </w:rPr>
+            </w:r>
+          </w:p>
+        </w:tc>
+        <w:tc>
+          <w:tcPr>
+            <w:shd w:fill="auto" w:val="clear"/>
+            <w:tcMar>
+              <w:top w:w="100.0" w:type="dxa"/>
+              <w:left w:w="100.0" w:type="dxa"/>
+              <w:bottom w:w="100.0" w:type="dxa"/>
+              <w:right w:w="100.0" w:type="dxa"/>
+            </w:tcMar>
+            <w:vAlign w:val="top"/>
+          </w:tcPr>
+          <w:p>
+            <w:pPr>
+              <w:widowControl w:val="0"/>
+              <w:spacing w:line="240" w:lineRule="auto"/>
+              <w:rPr/>
+            </w:pPr>
+            <w:r>
+              <w:rPr>
+                <w:rtl w:val="0"/>
+              </w:rPr>
+              <w:t xml:space="preserve">24</w:t>
+            </w:r>
+          </w:p>
+        </w:tc>
+        <w:tc>
+          <w:tcPr>
+            <w:shd w:fill="auto" w:val="clear"/>
+            <w:tcMar>
+              <w:top w:w="100.0" w:type="dxa"/>
+              <w:left w:w="100.0" w:type="dxa"/>
+              <w:bottom w:w="100.0" w:type="dxa"/>
+              <w:right w:w="100.0" w:type="dxa"/>
+            </w:tcMar>
+            <w:vAlign w:val="top"/>
+          </w:tcPr>
+          <w:p>
+            <w:pPr>
+              <w:widowControl w:val="0"/>
+              <w:spacing w:line="240" w:lineRule="auto"/>
+              <w:rPr/>
+            </w:pPr>
+            <w:r>
+              <w:rPr>
+                <w:rtl w:val="0"/>
+              </w:rPr>
+              <w:t xml:space="preserve">2</w:t>
             </w:r>
           </w:p>
         </w:tc>
@@ -2284,32 +2298,32 @@
               <w:rPr>
                 <w:rtl w:val="0"/>
               </w:rPr>
-              <w:t xml:space="preserve">Create interface for defining evaluation strategy</w:t>
-            </w:r>
-          </w:p>
-        </w:tc>
-        <w:tc>
-          <w:tcPr>
-            <w:shd w:fill="auto" w:val="clear"/>
-            <w:tcMar>
-              <w:top w:w="100.0" w:type="dxa"/>
-              <w:left w:w="100.0" w:type="dxa"/>
-              <w:bottom w:w="100.0" w:type="dxa"/>
-              <w:right w:w="100.0" w:type="dxa"/>
-            </w:tcMar>
-            <w:vAlign w:val="top"/>
-          </w:tcPr>
-          <w:p>
-            <w:pPr>
-              <w:widowControl w:val="0"/>
-              <w:spacing w:line="240" w:lineRule="auto"/>
-              <w:rPr/>
-            </w:pPr>
-            <w:r>
-              <w:rPr>
-                <w:rtl w:val="0"/>
-              </w:rPr>
-              <w:t xml:space="preserve">Ember task</w:t>
+              <w:t xml:space="preserve">Create interface for managing performance indicators</w:t>
+            </w:r>
+          </w:p>
+        </w:tc>
+        <w:tc>
+          <w:tcPr>
+            <w:shd w:fill="auto" w:val="clear"/>
+            <w:tcMar>
+              <w:top w:w="100.0" w:type="dxa"/>
+              <w:left w:w="100.0" w:type="dxa"/>
+              <w:bottom w:w="100.0" w:type="dxa"/>
+              <w:right w:w="100.0" w:type="dxa"/>
+            </w:tcMar>
+            <w:vAlign w:val="top"/>
+          </w:tcPr>
+          <w:p>
+            <w:pPr>
+              <w:widowControl w:val="0"/>
+              <w:spacing w:line="240" w:lineRule="auto"/>
+              <w:rPr/>
+            </w:pPr>
+            <w:r>
+              <w:rPr>
+                <w:rtl w:val="0"/>
+              </w:rPr>
+              <w:t xml:space="preserve">Ember task </w:t>
             </w:r>
           </w:p>
         </w:tc>
@@ -2411,6 +2425,133 @@
               <w:rPr>
                 <w:rtl w:val="0"/>
               </w:rPr>
+              <w:t xml:space="preserve">Create interface for defining evaluation strategy</w:t>
+            </w:r>
+          </w:p>
+        </w:tc>
+        <w:tc>
+          <w:tcPr>
+            <w:shd w:fill="auto" w:val="clear"/>
+            <w:tcMar>
+              <w:top w:w="100.0" w:type="dxa"/>
+              <w:left w:w="100.0" w:type="dxa"/>
+              <w:bottom w:w="100.0" w:type="dxa"/>
+              <w:right w:w="100.0" w:type="dxa"/>
+            </w:tcMar>
+            <w:vAlign w:val="top"/>
+          </w:tcPr>
+          <w:p>
+            <w:pPr>
+              <w:widowControl w:val="0"/>
+              <w:spacing w:line="240" w:lineRule="auto"/>
+              <w:rPr/>
+            </w:pPr>
+            <w:r>
+              <w:rPr>
+                <w:rtl w:val="0"/>
+              </w:rPr>
+              <w:t xml:space="preserve">Ember task</w:t>
+            </w:r>
+          </w:p>
+        </w:tc>
+        <w:tc>
+          <w:tcPr>
+            <w:shd w:fill="auto" w:val="clear"/>
+            <w:tcMar>
+              <w:top w:w="100.0" w:type="dxa"/>
+              <w:left w:w="100.0" w:type="dxa"/>
+              <w:bottom w:w="100.0" w:type="dxa"/>
+              <w:right w:w="100.0" w:type="dxa"/>
+            </w:tcMar>
+            <w:vAlign w:val="top"/>
+          </w:tcPr>
+          <w:p>
+            <w:pPr>
+              <w:widowControl w:val="0"/>
+              <w:spacing w:line="240" w:lineRule="auto"/>
+              <w:rPr/>
+            </w:pPr>
+            <w:r>
+              <w:rPr>
+                <w:rtl w:val="0"/>
+              </w:rPr>
+              <w:t xml:space="preserve">25</w:t>
+            </w:r>
+          </w:p>
+        </w:tc>
+        <w:tc>
+          <w:tcPr>
+            <w:shd w:fill="auto" w:val="clear"/>
+            <w:tcMar>
+              <w:top w:w="100.0" w:type="dxa"/>
+              <w:left w:w="100.0" w:type="dxa"/>
+              <w:bottom w:w="100.0" w:type="dxa"/>
+              <w:right w:w="100.0" w:type="dxa"/>
+            </w:tcMar>
+            <w:vAlign w:val="top"/>
+          </w:tcPr>
+          <w:p>
+            <w:pPr>
+              <w:widowControl w:val="0"/>
+              <w:spacing w:line="240" w:lineRule="auto"/>
+              <w:rPr/>
+            </w:pPr>
+            <w:r>
+              <w:rPr>
+                <w:rtl w:val="0"/>
+              </w:rPr>
+              <w:t xml:space="preserve">8</w:t>
+            </w:r>
+          </w:p>
+        </w:tc>
+      </w:tr>
+      <w:tr>
+        <w:tc>
+          <w:tcPr>
+            <w:shd w:fill="auto" w:val="clear"/>
+            <w:tcMar>
+              <w:top w:w="100.0" w:type="dxa"/>
+              <w:left w:w="100.0" w:type="dxa"/>
+              <w:bottom w:w="100.0" w:type="dxa"/>
+              <w:right w:w="100.0" w:type="dxa"/>
+            </w:tcMar>
+            <w:vAlign w:val="top"/>
+          </w:tcPr>
+          <w:p>
+            <w:pPr>
+              <w:widowControl w:val="0"/>
+              <w:spacing w:line="240" w:lineRule="auto"/>
+              <w:rPr/>
+            </w:pPr>
+            <w:r>
+              <w:rPr>
+                <w:rtl w:val="0"/>
+              </w:rPr>
+              <w:t xml:space="preserve">8</w:t>
+            </w:r>
+          </w:p>
+        </w:tc>
+        <w:tc>
+          <w:tcPr>
+            <w:shd w:fill="auto" w:val="clear"/>
+            <w:tcMar>
+              <w:top w:w="100.0" w:type="dxa"/>
+              <w:left w:w="100.0" w:type="dxa"/>
+              <w:bottom w:w="100.0" w:type="dxa"/>
+              <w:right w:w="100.0" w:type="dxa"/>
+            </w:tcMar>
+            <w:vAlign w:val="top"/>
+          </w:tcPr>
+          <w:p>
+            <w:pPr>
+              <w:widowControl w:val="0"/>
+              <w:spacing w:line="240" w:lineRule="auto"/>
+              <w:rPr/>
+            </w:pPr>
+            <w:r>
+              <w:rPr>
+                <w:rtl w:val="0"/>
+              </w:rPr>
               <w:t xml:space="preserve">Integrate evaluation strategy with back-end</w:t>
             </w:r>
           </w:p>
@@ -2487,6 +2628,142 @@
                 <w:rtl w:val="0"/>
               </w:rPr>
               <w:t xml:space="preserve">4</w:t>
+            </w:r>
+          </w:p>
+        </w:tc>
+      </w:tr>
+      <w:tr>
+        <w:tc>
+          <w:tcPr>
+            <w:shd w:fill="auto" w:val="clear"/>
+            <w:tcMar>
+              <w:top w:w="100.0" w:type="dxa"/>
+              <w:left w:w="100.0" w:type="dxa"/>
+              <w:bottom w:w="100.0" w:type="dxa"/>
+              <w:right w:w="100.0" w:type="dxa"/>
+            </w:tcMar>
+            <w:vAlign w:val="top"/>
+          </w:tcPr>
+          <w:p>
+            <w:pPr>
+              <w:widowControl w:val="0"/>
+              <w:spacing w:line="240" w:lineRule="auto"/>
+              <w:rPr/>
+            </w:pPr>
+            <w:r>
+              <w:rPr>
+                <w:rtl w:val="0"/>
+              </w:rPr>
+              <w:t xml:space="preserve">9</w:t>
+            </w:r>
+            <w:r>
+              <w:rPr>
+                <w:rtl w:val="0"/>
+              </w:rPr>
+            </w:r>
+          </w:p>
+        </w:tc>
+        <w:tc>
+          <w:tcPr>
+            <w:shd w:fill="auto" w:val="clear"/>
+            <w:tcMar>
+              <w:top w:w="100.0" w:type="dxa"/>
+              <w:left w:w="100.0" w:type="dxa"/>
+              <w:bottom w:w="100.0" w:type="dxa"/>
+              <w:right w:w="100.0" w:type="dxa"/>
+            </w:tcMar>
+            <w:vAlign w:val="top"/>
+          </w:tcPr>
+          <w:p>
+            <w:pPr>
+              <w:widowControl w:val="0"/>
+              <w:spacing w:line="240" w:lineRule="auto"/>
+              <w:rPr/>
+            </w:pPr>
+            <w:r>
+              <w:rPr>
+                <w:rtl w:val="0"/>
+              </w:rPr>
+              <w:t xml:space="preserve">Integrate interfaces with back-end</w:t>
+            </w:r>
+            <w:r>
+              <w:rPr>
+                <w:rtl w:val="0"/>
+              </w:rPr>
+            </w:r>
+          </w:p>
+        </w:tc>
+        <w:tc>
+          <w:tcPr>
+            <w:shd w:fill="auto" w:val="clear"/>
+            <w:tcMar>
+              <w:top w:w="100.0" w:type="dxa"/>
+              <w:left w:w="100.0" w:type="dxa"/>
+              <w:bottom w:w="100.0" w:type="dxa"/>
+              <w:right w:w="100.0" w:type="dxa"/>
+            </w:tcMar>
+            <w:vAlign w:val="top"/>
+          </w:tcPr>
+          <w:p>
+            <w:pPr>
+              <w:widowControl w:val="0"/>
+              <w:spacing w:line="240" w:lineRule="auto"/>
+              <w:rPr/>
+            </w:pPr>
+            <w:r>
+              <w:rPr>
+                <w:rtl w:val="0"/>
+              </w:rPr>
+            </w:r>
+          </w:p>
+        </w:tc>
+        <w:tc>
+          <w:tcPr>
+            <w:shd w:fill="auto" w:val="clear"/>
+            <w:tcMar>
+              <w:top w:w="100.0" w:type="dxa"/>
+              <w:left w:w="100.0" w:type="dxa"/>
+              <w:bottom w:w="100.0" w:type="dxa"/>
+              <w:right w:w="100.0" w:type="dxa"/>
+            </w:tcMar>
+            <w:vAlign w:val="top"/>
+          </w:tcPr>
+          <w:p>
+            <w:pPr>
+              <w:widowControl w:val="0"/>
+              <w:spacing w:line="240" w:lineRule="auto"/>
+              <w:rPr/>
+            </w:pPr>
+            <w:r>
+              <w:rPr>
+                <w:rtl w:val="0"/>
+              </w:rPr>
+              <w:t xml:space="preserve">21</w:t>
+            </w:r>
+          </w:p>
+        </w:tc>
+        <w:tc>
+          <w:tcPr>
+            <w:shd w:fill="auto" w:val="clear"/>
+            <w:tcMar>
+              <w:top w:w="100.0" w:type="dxa"/>
+              <w:left w:w="100.0" w:type="dxa"/>
+              <w:bottom w:w="100.0" w:type="dxa"/>
+              <w:right w:w="100.0" w:type="dxa"/>
+            </w:tcMar>
+            <w:vAlign w:val="top"/>
+          </w:tcPr>
+          <w:p>
+            <w:pPr>
+              <w:widowControl w:val="0"/>
+              <w:spacing w:line="240" w:lineRule="auto"/>
+              <w:rPr/>
+            </w:pPr>
+            <w:r>
+              <w:rPr>
+                <w:rtl w:val="0"/>
+              </w:rPr>
+              <w:t xml:space="preserve">8</w:t>
             </w:r>
           </w:p>
         </w:tc>

</xml_diff>